<commit_message>
Started work on Projekt C
</commit_message>
<xml_diff>
--- a/Projekt C.docx
+++ b/Projekt C.docx
@@ -489,6 +489,13 @@
     <w:p/>
     <w:sdt>
       <w:sdtPr>
+        <w:rPr>
+          <w:rFonts w:ascii="Calibri" w:eastAsia="Calibri" w:hAnsi="Calibri" w:cs="Times New Roman"/>
+          <w:color w:val="auto"/>
+          <w:sz w:val="22"/>
+          <w:szCs w:val="22"/>
+          <w:lang w:eastAsia="en-US"/>
+        </w:rPr>
         <w:id w:val="1650866314"/>
         <w:docPartObj>
           <w:docPartGallery w:val="Table of Contents"/>
@@ -497,13 +504,8 @@
       </w:sdtPr>
       <w:sdtEndPr>
         <w:rPr>
-          <w:rFonts w:ascii="Calibri" w:eastAsia="Calibri" w:hAnsi="Calibri" w:cs="Times New Roman"/>
           <w:b/>
           <w:bCs/>
-          <w:color w:val="auto"/>
-          <w:sz w:val="22"/>
-          <w:szCs w:val="22"/>
-          <w:lang w:eastAsia="en-US"/>
         </w:rPr>
       </w:sdtEndPr>
       <w:sdtContent>
@@ -522,7 +524,9 @@
               <w:tab w:val="right" w:leader="dot" w:pos="9628"/>
             </w:tabs>
             <w:rPr>
+              <w:rFonts w:asciiTheme="minorHAnsi" w:eastAsiaTheme="minorEastAsia" w:hAnsiTheme="minorHAnsi" w:cstheme="minorBidi"/>
               <w:noProof/>
+              <w:lang w:eastAsia="da-DK"/>
             </w:rPr>
           </w:pPr>
           <w:r>
@@ -534,7 +538,7 @@
           <w:r>
             <w:fldChar w:fldCharType="separate"/>
           </w:r>
-          <w:hyperlink w:anchor="_Toc468741291" w:history="1">
+          <w:hyperlink w:anchor="_Toc468787069" w:history="1">
             <w:r>
               <w:rPr>
                 <w:rStyle w:val="Hyperlink"/>
@@ -561,7 +565,7 @@
                 <w:noProof/>
                 <w:webHidden/>
               </w:rPr>
-              <w:instrText xml:space="preserve"> PAGEREF _Toc468741291 \h </w:instrText>
+              <w:instrText xml:space="preserve"> PAGEREF _Toc468787069 \h </w:instrText>
             </w:r>
             <w:r>
               <w:rPr>
@@ -581,7 +585,7 @@
                 <w:noProof/>
                 <w:webHidden/>
               </w:rPr>
-              <w:t>3</w:t>
+              <w:t>2</w:t>
             </w:r>
             <w:r>
               <w:rPr>
@@ -599,16 +603,86 @@
               <w:tab w:val="right" w:leader="dot" w:pos="9628"/>
             </w:tabs>
             <w:rPr>
+              <w:rFonts w:asciiTheme="minorHAnsi" w:eastAsiaTheme="minorEastAsia" w:hAnsiTheme="minorHAnsi" w:cstheme="minorBidi"/>
+              <w:noProof/>
+              <w:lang w:eastAsia="da-DK"/>
+            </w:rPr>
+          </w:pPr>
+          <w:hyperlink w:anchor="_Toc468787070" w:history="1">
+            <w:r>
+              <w:rPr>
+                <w:rStyle w:val="Hyperlink"/>
+                <w:noProof/>
+              </w:rPr>
+              <w:t>Teori</w:t>
+            </w:r>
+            <w:r>
+              <w:rPr>
+                <w:noProof/>
+                <w:webHidden/>
+              </w:rPr>
+              <w:tab/>
+            </w:r>
+            <w:r>
+              <w:rPr>
+                <w:noProof/>
+                <w:webHidden/>
+              </w:rPr>
+              <w:fldChar w:fldCharType="begin"/>
+            </w:r>
+            <w:r>
+              <w:rPr>
+                <w:noProof/>
+                <w:webHidden/>
+              </w:rPr>
+              <w:instrText xml:space="preserve"> PAGEREF _Toc468787070 \h </w:instrText>
+            </w:r>
+            <w:r>
+              <w:rPr>
+                <w:noProof/>
+                <w:webHidden/>
+              </w:rPr>
+            </w:r>
+            <w:r>
+              <w:rPr>
+                <w:noProof/>
+                <w:webHidden/>
+              </w:rPr>
+              <w:fldChar w:fldCharType="separate"/>
+            </w:r>
+            <w:r>
+              <w:rPr>
+                <w:noProof/>
+                <w:webHidden/>
+              </w:rPr>
+              <w:t>3</w:t>
+            </w:r>
+            <w:r>
+              <w:rPr>
+                <w:noProof/>
+                <w:webHidden/>
+              </w:rPr>
+              <w:fldChar w:fldCharType="end"/>
+            </w:r>
+          </w:hyperlink>
+        </w:p>
+        <w:p>
+          <w:pPr>
+            <w:pStyle w:val="Indholdsfortegnelse2"/>
+            <w:tabs>
+              <w:tab w:val="right" w:leader="dot" w:pos="9628"/>
+            </w:tabs>
+            <w:rPr>
               <w:noProof/>
             </w:rPr>
           </w:pPr>
-          <w:hyperlink w:anchor="_Toc468741292" w:history="1">
+          <w:hyperlink w:anchor="_Toc468787071" w:history="1">
             <w:r>
               <w:rPr>
                 <w:rStyle w:val="Hyperlink"/>
                 <w:noProof/>
               </w:rPr>
-              <w:t>Teori</w:t>
+              <w:t>Blur</w:t>
             </w:r>
             <w:r>
               <w:rPr>
@@ -629,7 +703,7 @@
                 <w:noProof/>
                 <w:webHidden/>
               </w:rPr>
-              <w:instrText xml:space="preserve"> PAGEREF _Toc468741292 \h </w:instrText>
+              <w:instrText xml:space="preserve"> PAGEREF _Toc468787071 \h </w:instrText>
             </w:r>
             <w:r>
               <w:rPr>
@@ -649,7 +723,143 @@
                 <w:noProof/>
                 <w:webHidden/>
               </w:rPr>
-              <w:t>4</w:t>
+              <w:t>3</w:t>
+            </w:r>
+            <w:r>
+              <w:rPr>
+                <w:noProof/>
+                <w:webHidden/>
+              </w:rPr>
+              <w:fldChar w:fldCharType="end"/>
+            </w:r>
+          </w:hyperlink>
+        </w:p>
+        <w:p>
+          <w:pPr>
+            <w:pStyle w:val="Indholdsfortegnelse2"/>
+            <w:tabs>
+              <w:tab w:val="right" w:leader="dot" w:pos="9628"/>
+            </w:tabs>
+            <w:rPr>
+              <w:noProof/>
+            </w:rPr>
+          </w:pPr>
+          <w:hyperlink w:anchor="_Toc468787072" w:history="1">
+            <w:r>
+              <w:rPr>
+                <w:rStyle w:val="Hyperlink"/>
+                <w:noProof/>
+              </w:rPr>
+              <w:t>Sharp</w:t>
+            </w:r>
+            <w:r>
+              <w:rPr>
+                <w:noProof/>
+                <w:webHidden/>
+              </w:rPr>
+              <w:tab/>
+            </w:r>
+            <w:r>
+              <w:rPr>
+                <w:noProof/>
+                <w:webHidden/>
+              </w:rPr>
+              <w:fldChar w:fldCharType="begin"/>
+            </w:r>
+            <w:r>
+              <w:rPr>
+                <w:noProof/>
+                <w:webHidden/>
+              </w:rPr>
+              <w:instrText xml:space="preserve"> PAGEREF _Toc468787072 \h </w:instrText>
+            </w:r>
+            <w:r>
+              <w:rPr>
+                <w:noProof/>
+                <w:webHidden/>
+              </w:rPr>
+            </w:r>
+            <w:r>
+              <w:rPr>
+                <w:noProof/>
+                <w:webHidden/>
+              </w:rPr>
+              <w:fldChar w:fldCharType="separate"/>
+            </w:r>
+            <w:r>
+              <w:rPr>
+                <w:noProof/>
+                <w:webHidden/>
+              </w:rPr>
+              <w:t>3</w:t>
+            </w:r>
+            <w:r>
+              <w:rPr>
+                <w:noProof/>
+                <w:webHidden/>
+              </w:rPr>
+              <w:fldChar w:fldCharType="end"/>
+            </w:r>
+          </w:hyperlink>
+        </w:p>
+        <w:p>
+          <w:pPr>
+            <w:pStyle w:val="Indholdsfortegnelse2"/>
+            <w:tabs>
+              <w:tab w:val="right" w:leader="dot" w:pos="9628"/>
+            </w:tabs>
+            <w:rPr>
+              <w:noProof/>
+            </w:rPr>
+          </w:pPr>
+          <w:hyperlink w:anchor="_Toc468787073" w:history="1">
+            <w:r>
+              <w:rPr>
+                <w:rStyle w:val="Hyperlink"/>
+                <w:noProof/>
+              </w:rPr>
+              <w:t>Farve model</w:t>
+            </w:r>
+            <w:r>
+              <w:rPr>
+                <w:noProof/>
+                <w:webHidden/>
+              </w:rPr>
+              <w:tab/>
+            </w:r>
+            <w:r>
+              <w:rPr>
+                <w:noProof/>
+                <w:webHidden/>
+              </w:rPr>
+              <w:fldChar w:fldCharType="begin"/>
+            </w:r>
+            <w:r>
+              <w:rPr>
+                <w:noProof/>
+                <w:webHidden/>
+              </w:rPr>
+              <w:instrText xml:space="preserve"> PAGEREF _Toc468787073 \h </w:instrText>
+            </w:r>
+            <w:r>
+              <w:rPr>
+                <w:noProof/>
+                <w:webHidden/>
+              </w:rPr>
+            </w:r>
+            <w:r>
+              <w:rPr>
+                <w:noProof/>
+                <w:webHidden/>
+              </w:rPr>
+              <w:fldChar w:fldCharType="separate"/>
+            </w:r>
+            <w:r>
+              <w:rPr>
+                <w:noProof/>
+                <w:webHidden/>
+              </w:rPr>
+              <w:t>3</w:t>
             </w:r>
             <w:r>
               <w:rPr>
@@ -667,10 +877,12 @@
               <w:tab w:val="right" w:leader="dot" w:pos="9628"/>
             </w:tabs>
             <w:rPr>
+              <w:rFonts w:asciiTheme="minorHAnsi" w:eastAsiaTheme="minorEastAsia" w:hAnsiTheme="minorHAnsi" w:cstheme="minorBidi"/>
               <w:noProof/>
+              <w:lang w:eastAsia="da-DK"/>
             </w:rPr>
           </w:pPr>
-          <w:hyperlink w:anchor="_Toc468741293" w:history="1">
+          <w:hyperlink w:anchor="_Toc468787074" w:history="1">
             <w:r>
               <w:rPr>
                 <w:rStyle w:val="Hyperlink"/>
@@ -697,7 +909,7 @@
                 <w:noProof/>
                 <w:webHidden/>
               </w:rPr>
-              <w:instrText xml:space="preserve"> PAGEREF _Toc468741293 \h </w:instrText>
+              <w:instrText xml:space="preserve"> PAGEREF _Toc468787074 \h </w:instrText>
             </w:r>
             <w:r>
               <w:rPr>
@@ -735,10 +947,12 @@
               <w:tab w:val="right" w:leader="dot" w:pos="9628"/>
             </w:tabs>
             <w:rPr>
+              <w:rFonts w:asciiTheme="minorHAnsi" w:eastAsiaTheme="minorEastAsia" w:hAnsiTheme="minorHAnsi" w:cstheme="minorBidi"/>
               <w:noProof/>
+              <w:lang w:eastAsia="da-DK"/>
             </w:rPr>
           </w:pPr>
-          <w:hyperlink w:anchor="_Toc468741294" w:history="1">
+          <w:hyperlink w:anchor="_Toc468787075" w:history="1">
             <w:r>
               <w:rPr>
                 <w:rStyle w:val="Hyperlink"/>
@@ -765,7 +979,7 @@
                 <w:noProof/>
                 <w:webHidden/>
               </w:rPr>
-              <w:instrText xml:space="preserve"> PAGEREF _Toc468741294 \h </w:instrText>
+              <w:instrText xml:space="preserve"> PAGEREF _Toc468787075 \h </w:instrText>
             </w:r>
             <w:r>
               <w:rPr>
@@ -803,10 +1017,12 @@
               <w:tab w:val="right" w:leader="dot" w:pos="9628"/>
             </w:tabs>
             <w:rPr>
+              <w:rFonts w:asciiTheme="minorHAnsi" w:eastAsiaTheme="minorEastAsia" w:hAnsiTheme="minorHAnsi" w:cstheme="minorBidi"/>
               <w:noProof/>
+              <w:lang w:eastAsia="da-DK"/>
             </w:rPr>
           </w:pPr>
-          <w:hyperlink w:anchor="_Toc468741295" w:history="1">
+          <w:hyperlink w:anchor="_Toc468787076" w:history="1">
             <w:r>
               <w:rPr>
                 <w:rStyle w:val="Hyperlink"/>
@@ -833,7 +1049,7 @@
                 <w:noProof/>
                 <w:webHidden/>
               </w:rPr>
-              <w:instrText xml:space="preserve"> PAGEREF _Toc468741295 \h </w:instrText>
+              <w:instrText xml:space="preserve"> PAGEREF _Toc468787076 \h </w:instrText>
             </w:r>
             <w:r>
               <w:rPr>
@@ -871,10 +1087,12 @@
               <w:tab w:val="right" w:leader="dot" w:pos="9628"/>
             </w:tabs>
             <w:rPr>
+              <w:rFonts w:asciiTheme="minorHAnsi" w:eastAsiaTheme="minorEastAsia" w:hAnsiTheme="minorHAnsi" w:cstheme="minorBidi"/>
               <w:noProof/>
+              <w:lang w:eastAsia="da-DK"/>
             </w:rPr>
           </w:pPr>
-          <w:hyperlink w:anchor="_Toc468741296" w:history="1">
+          <w:hyperlink w:anchor="_Toc468787077" w:history="1">
             <w:r>
               <w:rPr>
                 <w:rStyle w:val="Hyperlink"/>
@@ -901,7 +1119,7 @@
                 <w:noProof/>
                 <w:webHidden/>
               </w:rPr>
-              <w:instrText xml:space="preserve"> PAGEREF _Toc468741296 \h </w:instrText>
+              <w:instrText xml:space="preserve"> PAGEREF _Toc468787077 \h </w:instrText>
             </w:r>
             <w:r>
               <w:rPr>
@@ -962,61 +1180,134 @@
     <w:p/>
     <w:p/>
     <w:p/>
-    <w:p>
-      <w:bookmarkStart w:id="0" w:name="_GoBack"/>
+    <w:p/>
+    <w:p>
+      <w:pPr>
+        <w:pStyle w:val="Overskrift1"/>
+      </w:pPr>
+      <w:bookmarkStart w:id="0" w:name="_Toc468787069"/>
+      <w:r>
+        <w:t>Indledning</w:t>
+      </w:r>
       <w:bookmarkEnd w:id="0"/>
     </w:p>
+    <w:p/>
+    <w:p>
+      <w:r>
+        <w:t>Vi har opbygg</w:t>
+      </w:r>
+      <w:r>
+        <w:t>et vores projekt omkring image filtrering, dette handler om at bruge digitale filter, på et billede får at påvirke billede således det kan   fremhæve eller fjerne bestemte pixels mere end andre. Herved har vi gået i grund med at beskæftige os med 2 begreber inde for image filter som er ’Sharp’</w:t>
+      </w:r>
+      <w:r>
+        <w:t xml:space="preserve"> </w:t>
+      </w:r>
+      <w:r>
+        <w:t xml:space="preserve">og ’Blur’. </w:t>
+      </w:r>
+    </w:p>
+    <w:p/>
+    <w:p/>
+    <w:p/>
+    <w:p/>
+    <w:p/>
+    <w:p/>
+    <w:p/>
+    <w:p/>
+    <w:p/>
+    <w:p/>
+    <w:p/>
+    <w:p/>
+    <w:p/>
+    <w:p/>
+    <w:p/>
+    <w:p/>
+    <w:p/>
+    <w:p/>
+    <w:p/>
+    <w:p/>
+    <w:p/>
+    <w:p/>
+    <w:p/>
+    <w:p/>
     <w:p>
       <w:pPr>
         <w:pStyle w:val="Overskrift1"/>
       </w:pPr>
-      <w:bookmarkStart w:id="1" w:name="_Toc468741291"/>
-      <w:r>
-        <w:lastRenderedPageBreak/>
-        <w:t>Indledning</w:t>
-      </w:r>
-      <w:bookmarkEnd w:id="1"/>
-    </w:p>
-    <w:p/>
-    <w:p/>
-    <w:p/>
-    <w:p/>
-    <w:p/>
-    <w:p/>
-    <w:p/>
-    <w:p/>
-    <w:p/>
-    <w:p/>
-    <w:p/>
-    <w:p/>
-    <w:p/>
-    <w:p/>
-    <w:p/>
-    <w:p/>
-    <w:p/>
-    <w:p/>
-    <w:p/>
-    <w:p/>
-    <w:p/>
-    <w:p/>
-    <w:p/>
-    <w:p/>
-    <w:p/>
-    <w:p/>
-    <w:p/>
-    <w:p/>
-    <w:p/>
-    <w:p>
-      <w:pPr>
-        <w:pStyle w:val="Overskrift1"/>
-      </w:pPr>
-      <w:bookmarkStart w:id="2" w:name="_Toc468741292"/>
+      <w:bookmarkStart w:id="1" w:name="_Toc468787070"/>
       <w:r>
         <w:lastRenderedPageBreak/>
         <w:t>Teori</w:t>
       </w:r>
+      <w:bookmarkEnd w:id="1"/>
+    </w:p>
+    <w:p>
+      <w:r>
+        <w:t>Dette afsnit bliver der sat lys på  metoderne Blur og Sharp af et billede, og hvilket konsekvenser det har. Der vil også kort snakket om farve model RGB og YCBCR, da de bliver brugt til implementering af</w:t>
+      </w:r>
+      <w:bookmarkStart w:id="2" w:name="_GoBack"/>
       <w:bookmarkEnd w:id="2"/>
-    </w:p>
+      <w:r>
+        <w:t xml:space="preserve"> filterne.</w:t>
+      </w:r>
+    </w:p>
+    <w:p>
+      <w:pPr>
+        <w:pStyle w:val="Overskrift2"/>
+      </w:pPr>
+      <w:bookmarkStart w:id="3" w:name="_Toc468787071"/>
+      <w:r>
+        <w:t>Blur</w:t>
+      </w:r>
+      <w:bookmarkEnd w:id="3"/>
+      <w:r>
+        <w:t xml:space="preserve"> </w:t>
+      </w:r>
+    </w:p>
+    <w:p/>
+    <w:p/>
+    <w:p>
+      <w:pPr>
+        <w:pStyle w:val="Overskrift2"/>
+      </w:pPr>
+      <w:bookmarkStart w:id="4" w:name="_Toc468787072"/>
+      <w:r>
+        <w:t>Sharp</w:t>
+      </w:r>
+      <w:bookmarkEnd w:id="4"/>
+      <w:r>
+        <w:t xml:space="preserve"> </w:t>
+      </w:r>
+    </w:p>
+    <w:p/>
+    <w:p>
+      <w:pPr>
+        <w:pStyle w:val="Overskrift2"/>
+      </w:pPr>
+      <w:bookmarkStart w:id="5" w:name="_Toc468787073"/>
+      <w:r>
+        <w:t>Farve model</w:t>
+      </w:r>
+      <w:bookmarkEnd w:id="5"/>
+    </w:p>
+    <w:p/>
+    <w:p/>
+    <w:p/>
+    <w:p/>
+    <w:p/>
+    <w:p/>
+    <w:p/>
+    <w:p/>
+    <w:p/>
+    <w:p/>
+    <w:p/>
+    <w:p/>
+    <w:p/>
+    <w:p/>
+    <w:p/>
+    <w:p/>
+    <w:p/>
+    <w:p/>
     <w:p/>
     <w:p/>
     <w:p/>
@@ -1025,11 +1316,12 @@
       <w:pPr>
         <w:pStyle w:val="Overskrift1"/>
       </w:pPr>
-      <w:bookmarkStart w:id="3" w:name="_Toc468741293"/>
-      <w:r>
+      <w:bookmarkStart w:id="6" w:name="_Toc468787074"/>
+      <w:r>
+        <w:lastRenderedPageBreak/>
         <w:t>Blur med fir</w:t>
       </w:r>
-      <w:bookmarkEnd w:id="3"/>
+      <w:bookmarkEnd w:id="6"/>
     </w:p>
     <w:p/>
     <w:p/>
@@ -1037,11 +1329,11 @@
       <w:pPr>
         <w:pStyle w:val="Overskrift1"/>
       </w:pPr>
-      <w:bookmarkStart w:id="4" w:name="_Toc468741294"/>
+      <w:bookmarkStart w:id="7" w:name="_Toc468787075"/>
       <w:r>
         <w:t>Skærping med fir</w:t>
       </w:r>
-      <w:bookmarkEnd w:id="4"/>
+      <w:bookmarkEnd w:id="7"/>
     </w:p>
     <w:p/>
     <w:p/>
@@ -1049,11 +1341,11 @@
       <w:pPr>
         <w:pStyle w:val="Overskrift1"/>
       </w:pPr>
-      <w:bookmarkStart w:id="5" w:name="_Toc468741295"/>
+      <w:bookmarkStart w:id="8" w:name="_Toc468787076"/>
       <w:r>
         <w:t>Blur med iir</w:t>
       </w:r>
-      <w:bookmarkEnd w:id="5"/>
+      <w:bookmarkEnd w:id="8"/>
       <w:r>
         <w:t xml:space="preserve"> </w:t>
       </w:r>
@@ -1064,11 +1356,11 @@
       <w:pPr>
         <w:pStyle w:val="Overskrift1"/>
       </w:pPr>
-      <w:bookmarkStart w:id="6" w:name="_Toc468741296"/>
+      <w:bookmarkStart w:id="9" w:name="_Toc468787077"/>
       <w:r>
         <w:t>Skærping med iir</w:t>
       </w:r>
-      <w:bookmarkEnd w:id="6"/>
+      <w:bookmarkEnd w:id="9"/>
       <w:r>
         <w:t xml:space="preserve"> </w:t>
       </w:r>
@@ -1085,8 +1377,10 @@
     <w:p/>
     <w:p/>
     <w:sectPr>
+      <w:footerReference w:type="default" r:id="rId7"/>
       <w:pgSz w:w="11906" w:h="16838"/>
       <w:pgMar w:top="1701" w:right="1134" w:bottom="1701" w:left="1134" w:header="708" w:footer="708" w:gutter="0"/>
+      <w:pgNumType w:start="0"/>
       <w:cols w:space="708"/>
       <w:titlePg/>
       <w:docGrid w:linePitch="360"/>
@@ -1118,6 +1412,54 @@
     </w:p>
   </w:endnote>
 </w:endnotes>
+</file>
+
+<file path=word/footer1.xml><?xml version="1.0" encoding="utf-8"?>
+<w:ftr xmlns:wpc="http://schemas.microsoft.com/office/word/2010/wordprocessingCanvas" xmlns:cx="http://schemas.microsoft.com/office/drawing/2014/chartex" xmlns:cx1="http://schemas.microsoft.com/office/drawing/2015/9/8/chartex" xmlns:cx2="http://schemas.microsoft.com/office/drawing/2015/10/21/chartex" xmlns:cx3="http://schemas.microsoft.com/office/drawing/2016/5/9/chartex" xmlns:cx4="http://schemas.microsoft.com/office/drawing/2016/5/10/chartex" xmlns:cx5="http://schemas.microsoft.com/office/drawing/2016/5/11/chartex" xmlns:mc="http://schemas.openxmlformats.org/markup-compatibility/2006" xmlns:o="urn:schemas-microsoft-com:office:office" xmlns:r="http://schemas.openxmlformats.org/officeDocument/2006/relationships" xmlns:m="http://schemas.openxmlformats.org/officeDocument/2006/math" xmlns:v="urn:schemas-microsoft-com:vml" xmlns:wp14="http://schemas.microsoft.com/office/word/2010/wordprocessingDrawing" xmlns:wp="http://schemas.openxmlformats.org/drawingml/2006/wordprocessingDrawing" xmlns:w10="urn:schemas-microsoft-com:office:word" xmlns:w="http://schemas.openxmlformats.org/wordprocessingml/2006/main" xmlns:w14="http://schemas.microsoft.com/office/word/2010/wordml" xmlns:w15="http://schemas.microsoft.com/office/word/2012/wordml" xmlns:w16se="http://schemas.microsoft.com/office/word/2015/wordml/symex" xmlns:wpg="http://schemas.microsoft.com/office/word/2010/wordprocessingGroup" xmlns:wpi="http://schemas.microsoft.com/office/word/2010/wordprocessingInk" xmlns:wne="http://schemas.microsoft.com/office/word/2006/wordml" xmlns:wps="http://schemas.microsoft.com/office/word/2010/wordprocessingShape" mc:Ignorable="w14 w15 w16se wp14">
+  <w:sdt>
+    <w:sdtPr>
+      <w:id w:val="2112163041"/>
+      <w:docPartObj>
+        <w:docPartGallery w:val="Page Numbers (Bottom of Page)"/>
+        <w:docPartUnique/>
+      </w:docPartObj>
+    </w:sdtPr>
+    <w:sdtContent>
+      <w:p>
+        <w:pPr>
+          <w:pStyle w:val="Sidefod"/>
+          <w:jc w:val="right"/>
+        </w:pPr>
+        <w:r>
+          <w:fldChar w:fldCharType="begin"/>
+        </w:r>
+        <w:r>
+          <w:instrText>PAGE   \* MERGEFORMAT</w:instrText>
+        </w:r>
+        <w:r>
+          <w:fldChar w:fldCharType="separate"/>
+        </w:r>
+        <w:r>
+          <w:rPr>
+            <w:noProof/>
+          </w:rPr>
+          <w:t>3</w:t>
+        </w:r>
+        <w:r>
+          <w:fldChar w:fldCharType="end"/>
+        </w:r>
+        <w:r>
+          <w:t>/xx</w:t>
+        </w:r>
+      </w:p>
+    </w:sdtContent>
+  </w:sdt>
+  <w:p>
+    <w:pPr>
+      <w:pStyle w:val="Sidefod"/>
+    </w:pPr>
+  </w:p>
+</w:ftr>
 </file>
 
 <file path=word/footnotes.xml><?xml version="1.0" encoding="utf-8"?>
@@ -1567,6 +1909,28 @@
       <w:szCs w:val="32"/>
     </w:rPr>
   </w:style>
+  <w:style w:type="paragraph" w:styleId="Overskrift2">
+    <w:name w:val="heading 2"/>
+    <w:basedOn w:val="Normal"/>
+    <w:next w:val="Normal"/>
+    <w:link w:val="Overskrift2Tegn"/>
+    <w:uiPriority w:val="9"/>
+    <w:unhideWhenUsed/>
+    <w:qFormat/>
+    <w:rsid w:val="00E77221"/>
+    <w:pPr>
+      <w:keepNext/>
+      <w:keepLines/>
+      <w:spacing w:before="40" w:after="0"/>
+      <w:outlineLvl w:val="1"/>
+    </w:pPr>
+    <w:rPr>
+      <w:rFonts w:asciiTheme="majorHAnsi" w:eastAsiaTheme="majorEastAsia" w:hAnsiTheme="majorHAnsi" w:cstheme="majorBidi"/>
+      <w:color w:val="2E74B5" w:themeColor="accent1" w:themeShade="BF"/>
+      <w:sz w:val="26"/>
+      <w:szCs w:val="26"/>
+    </w:rPr>
+  </w:style>
   <w:style w:type="character" w:default="1" w:styleId="Standardskrifttypeiafsnit">
     <w:name w:val="Default Paragraph Font"/>
     <w:uiPriority w:val="1"/>
@@ -1694,6 +2058,32 @@
       <w:color w:val="0563C1" w:themeColor="hyperlink"/>
       <w:u w:val="single"/>
     </w:rPr>
+  </w:style>
+  <w:style w:type="character" w:customStyle="1" w:styleId="Overskrift2Tegn">
+    <w:name w:val="Overskrift 2 Tegn"/>
+    <w:basedOn w:val="Standardskrifttypeiafsnit"/>
+    <w:link w:val="Overskrift2"/>
+    <w:uiPriority w:val="9"/>
+    <w:rsid w:val="00E77221"/>
+    <w:rPr>
+      <w:rFonts w:asciiTheme="majorHAnsi" w:eastAsiaTheme="majorEastAsia" w:hAnsiTheme="majorHAnsi" w:cstheme="majorBidi"/>
+      <w:color w:val="2E74B5" w:themeColor="accent1" w:themeShade="BF"/>
+      <w:sz w:val="26"/>
+      <w:szCs w:val="26"/>
+    </w:rPr>
+  </w:style>
+  <w:style w:type="paragraph" w:styleId="Indholdsfortegnelse2">
+    <w:name w:val="toc 2"/>
+    <w:basedOn w:val="Normal"/>
+    <w:next w:val="Normal"/>
+    <w:autoRedefine/>
+    <w:uiPriority w:val="39"/>
+    <w:unhideWhenUsed/>
+    <w:rsid w:val="002D3EAB"/>
+    <w:pPr>
+      <w:spacing w:after="100"/>
+      <w:ind w:left="220"/>
+    </w:pPr>
   </w:style>
 </w:styles>
 </file>
@@ -1964,7 +2354,7 @@
 </file>
 
 <file path=customXml/itemProps1.xml><?xml version="1.0" encoding="utf-8"?>
-<ds:datastoreItem xmlns:ds="http://schemas.openxmlformats.org/officeDocument/2006/customXml" ds:itemID="{6A7B78EC-DE3B-46C6-B686-D2704075431F}">
+<ds:datastoreItem xmlns:ds="http://schemas.openxmlformats.org/officeDocument/2006/customXml" ds:itemID="{8EDBAF08-52AF-40B5-8C08-045F9EA38C60}">
   <ds:schemaRefs>
     <ds:schemaRef ds:uri="http://schemas.openxmlformats.org/officeDocument/2006/bibliography"/>
   </ds:schemaRefs>

</xml_diff>

<commit_message>
added to Projekt C
</commit_message>
<xml_diff>
--- a/Projekt C.docx
+++ b/Projekt C.docx
@@ -1226,214 +1226,544 @@
       <w:r>
         <w:t>t kan f.eks. være for at fjerne</w:t>
       </w:r>
-      <w:bookmarkStart w:id="1" w:name="_GoBack"/>
+      <w:r>
+        <w:t xml:space="preserve"> ”Støj” på et billede, det kan gøres ved at føre billede igennem </w:t>
+      </w:r>
+      <w:proofErr w:type="spellStart"/>
+      <w:r>
+        <w:t>Lavpas</w:t>
+      </w:r>
+      <w:proofErr w:type="spellEnd"/>
+      <w:r>
+        <w:t xml:space="preserve"> filter, således at billedet bliver ”</w:t>
+      </w:r>
+      <w:proofErr w:type="spellStart"/>
+      <w:r>
+        <w:t>smooth</w:t>
+      </w:r>
+      <w:proofErr w:type="spellEnd"/>
+      <w:r>
+        <w:t xml:space="preserve">”. Det kan også være vi vil skærpe et billede således at dens kanter står mere ud, dette kan udføres med at påvirke et </w:t>
+      </w:r>
+      <w:proofErr w:type="spellStart"/>
+      <w:r>
+        <w:t>højpas</w:t>
+      </w:r>
+      <w:proofErr w:type="spellEnd"/>
+      <w:r>
+        <w:t xml:space="preserve"> filter på billedet.</w:t>
+      </w:r>
+    </w:p>
+    <w:p>
+      <w:r>
+        <w:t xml:space="preserve">Der er lidt en anderledes måde at bruge de traditionel fir og </w:t>
+      </w:r>
+      <w:proofErr w:type="spellStart"/>
+      <w:r>
+        <w:t>iir</w:t>
+      </w:r>
+      <w:proofErr w:type="spellEnd"/>
+      <w:r>
+        <w:t xml:space="preserve"> filter på end det vi har brugt dem til i DSB indtil videre som har været med lyd </w:t>
+      </w:r>
+      <w:proofErr w:type="spellStart"/>
+      <w:r>
+        <w:t>processing</w:t>
+      </w:r>
+      <w:proofErr w:type="spellEnd"/>
+      <w:r>
+        <w:t xml:space="preserve">.  </w:t>
+      </w:r>
+    </w:p>
+    <w:p/>
+    <w:p/>
+    <w:p/>
+    <w:p/>
+    <w:p/>
+    <w:p/>
+    <w:p/>
+    <w:p/>
+    <w:p/>
+    <w:p/>
+    <w:p/>
+    <w:p/>
+    <w:p/>
+    <w:p/>
+    <w:p/>
+    <w:p/>
+    <w:p/>
+    <w:p/>
+    <w:p/>
+    <w:p/>
+    <w:p>
+      <w:pPr>
+        <w:pStyle w:val="Overskrift1"/>
+      </w:pPr>
+      <w:bookmarkStart w:id="1" w:name="_Toc468787070"/>
+      <w:r>
+        <w:lastRenderedPageBreak/>
+        <w:t>Teori</w:t>
+      </w:r>
       <w:bookmarkEnd w:id="1"/>
-      <w:r>
-        <w:t xml:space="preserve"> ”Støj” på et billede, det kan gøres ved at føre billede igennem </w:t>
+    </w:p>
+    <w:p>
+      <w:r>
+        <w:t xml:space="preserve">Dette afsnit bliver der sat lys på metoderne </w:t>
       </w:r>
       <w:proofErr w:type="spellStart"/>
       <w:r>
-        <w:t>Lavpas</w:t>
+        <w:t>Smooth</w:t>
       </w:r>
       <w:proofErr w:type="spellEnd"/>
       <w:r>
-        <w:t xml:space="preserve"> filter, således at billedet bliver ”</w:t>
+        <w:t xml:space="preserve"> og Sharp af et billede, og hvilket konsekvenser det har. Der vil også kort snakket om farve model RGB og YCBCR, da de bliver brugt til implementering af filterne.</w:t>
+      </w:r>
+    </w:p>
+    <w:p>
+      <w:pPr>
+        <w:pStyle w:val="Overskrift2"/>
+        <w:rPr>
+          <w:lang w:val="en-US"/>
+        </w:rPr>
+      </w:pPr>
+      <w:r>
+        <w:rPr>
+          <w:lang w:val="en-US"/>
+        </w:rPr>
+        <w:t>Smooth</w:t>
+      </w:r>
+    </w:p>
+    <w:p>
+      <w:r>
+        <w:t>Be</w:t>
+      </w:r>
+      <w:r>
+        <w:t xml:space="preserve">tyder at lave funktion der prøver at indfange kun det vigtigste mønster i dataene, ved at fravælge støj og andre meget fine detaljer for at få et bedre overblik af dataene. Dette kan gøres med et </w:t>
       </w:r>
       <w:proofErr w:type="spellStart"/>
       <w:r>
+        <w:t>lavpasfilter</w:t>
+      </w:r>
+      <w:proofErr w:type="spellEnd"/>
+      <w:r>
+        <w:t xml:space="preserve">, da det følger definition ved </w:t>
+      </w:r>
+      <w:proofErr w:type="spellStart"/>
+      <w:r>
         <w:t>smooth</w:t>
       </w:r>
       <w:proofErr w:type="spellEnd"/>
       <w:r>
-        <w:t xml:space="preserve">”. Det kan også være vi vil skærpe et billede således at dens kanter står mere ud, dette kan udføres med at påvirke et </w:t>
+        <w:t xml:space="preserve"> funktion at de meget stærke farve </w:t>
       </w:r>
       <w:proofErr w:type="spellStart"/>
       <w:r>
+        <w:t>værdie</w:t>
+      </w:r>
+      <w:proofErr w:type="spellEnd"/>
+      <w:r>
+        <w:t xml:space="preserve"> bliver sænket, da de er over knækfrekvensen imens de far som er under knækfrekvensen forbliver det samme. </w:t>
+      </w:r>
+    </w:p>
+    <w:p>
+      <w:pPr>
+        <w:pStyle w:val="Overskrift2"/>
+        <w:rPr>
+          <w:lang w:val="en-US"/>
+        </w:rPr>
+      </w:pPr>
+      <w:bookmarkStart w:id="2" w:name="_Toc468787072"/>
+      <w:r>
+        <w:rPr>
+          <w:lang w:val="en-US"/>
+        </w:rPr>
+        <w:t>Sharp</w:t>
+      </w:r>
+      <w:bookmarkEnd w:id="2"/>
+      <w:r>
+        <w:rPr>
+          <w:lang w:val="en-US"/>
+        </w:rPr>
+        <w:t xml:space="preserve"> </w:t>
+      </w:r>
+    </w:p>
+    <w:p>
+      <w:r>
+        <w:t xml:space="preserve">Sharp fungere næsten modsat som </w:t>
+      </w:r>
+      <w:proofErr w:type="spellStart"/>
+      <w:r>
+        <w:t>smooth</w:t>
+      </w:r>
+      <w:proofErr w:type="spellEnd"/>
+      <w:r>
+        <w:t xml:space="preserve"> med her bliver der brugt </w:t>
+      </w:r>
+      <w:proofErr w:type="spellStart"/>
+      <w:r>
         <w:t>højpas</w:t>
       </w:r>
       <w:proofErr w:type="spellEnd"/>
       <w:r>
-        <w:t xml:space="preserve"> filter på billedet.</w:t>
-      </w:r>
-    </w:p>
-    <w:p>
-      <w:r>
-        <w:t xml:space="preserve">Der er lidt en anderledes måde at bruge de traditionel fir og </w:t>
-      </w:r>
+        <w:t xml:space="preserve"> filter til at lade de</w:t>
+      </w:r>
+      <w:r>
+        <w:t xml:space="preserve"> stærke farver bestå imens de svage bliver formindsket.  Dette kan fra et helt data synspunkt vil fremhæve høje variation.</w:t>
+      </w:r>
+    </w:p>
+    <w:p>
+      <w:pPr>
+        <w:pStyle w:val="Overskrift2"/>
+        <w:rPr>
+          <w:lang w:val="en-US"/>
+        </w:rPr>
+      </w:pPr>
+      <w:bookmarkStart w:id="3" w:name="_Toc468787073"/>
       <w:proofErr w:type="spellStart"/>
       <w:r>
+        <w:rPr>
+          <w:lang w:val="en-US"/>
+        </w:rPr>
+        <w:t>Farve</w:t>
+      </w:r>
+      <w:proofErr w:type="spellEnd"/>
+      <w:r>
+        <w:rPr>
+          <w:lang w:val="en-US"/>
+        </w:rPr>
+        <w:t xml:space="preserve"> model</w:t>
+      </w:r>
+      <w:bookmarkEnd w:id="3"/>
+    </w:p>
+    <w:p>
+      <w:r>
+        <w:t xml:space="preserve">Farve model er matematiske model for at beskrive hvordan </w:t>
+      </w:r>
+      <w:r>
+        <w:t>farve repræsentere sig med rækk</w:t>
+      </w:r>
+      <w:r>
+        <w:t>e</w:t>
+      </w:r>
+      <w:r>
+        <w:t>r</w:t>
+      </w:r>
+      <w:r>
+        <w:t xml:space="preserve"> tal. </w:t>
+      </w:r>
+      <w:r>
+        <w:t xml:space="preserve">Det typisk og den mest forekommet er ’RGB’(Red, </w:t>
+      </w:r>
+      <w:proofErr w:type="spellStart"/>
+      <w:r>
+        <w:t>Green,Blue</w:t>
+      </w:r>
+      <w:proofErr w:type="spellEnd"/>
+      <w:r>
+        <w:t xml:space="preserve">) farve model. Den bruger de 3 primær farver til at kunne repræsentere en hel del af det menneskelige farve område. </w:t>
+      </w:r>
+    </w:p>
+    <w:p/>
+    <w:p/>
+    <w:p/>
+    <w:p/>
+    <w:p/>
+    <w:p/>
+    <w:p/>
+    <w:p/>
+    <w:p/>
+    <w:p/>
+    <w:p/>
+    <w:p/>
+    <w:p/>
+    <w:p/>
+    <w:p/>
+    <w:p/>
+    <w:p/>
+    <w:p/>
+    <w:p/>
+    <w:p/>
+    <w:p>
+      <w:pPr>
+        <w:pStyle w:val="Overskrift1"/>
+        <w:rPr>
+          <w:lang w:val="en-US"/>
+        </w:rPr>
+      </w:pPr>
+      <w:bookmarkStart w:id="4" w:name="_Toc468787074"/>
+      <w:r>
+        <w:rPr>
+          <w:lang w:val="en-US"/>
+        </w:rPr>
+        <w:t xml:space="preserve">Smooth </w:t>
+      </w:r>
+      <w:r>
+        <w:rPr>
+          <w:lang w:val="en-US"/>
+        </w:rPr>
+        <w:t>med fir</w:t>
+      </w:r>
+      <w:bookmarkEnd w:id="4"/>
+    </w:p>
+    <w:p>
+      <w:pPr>
+        <w:rPr>
+          <w:lang w:val="en-US"/>
+        </w:rPr>
+      </w:pPr>
+    </w:p>
+    <w:p>
+      <w:pPr>
+        <w:rPr>
+          <w:lang w:val="en-US"/>
+        </w:rPr>
+      </w:pPr>
+    </w:p>
+    <w:p>
+      <w:pPr>
+        <w:pStyle w:val="Overskrift1"/>
+      </w:pPr>
+      <w:bookmarkStart w:id="5" w:name="_Toc468787075"/>
+      <w:r>
+        <w:t>Skærping med fir</w:t>
+      </w:r>
+      <w:bookmarkEnd w:id="5"/>
+    </w:p>
+    <w:p>
+      <w:r>
+        <w:t xml:space="preserve">Til </w:t>
+      </w:r>
+      <w:proofErr w:type="spellStart"/>
+      <w:r>
+        <w:t>skærping</w:t>
+      </w:r>
+      <w:proofErr w:type="spellEnd"/>
+      <w:r>
+        <w:t xml:space="preserve"> af billede har vi lavet funktionen </w:t>
+      </w:r>
+      <w:proofErr w:type="spellStart"/>
+      <w:r>
+        <w:t>firSharp</w:t>
+      </w:r>
+      <w:proofErr w:type="spellEnd"/>
+      <w:r>
+        <w:t>(</w:t>
+      </w:r>
+      <w:proofErr w:type="spellStart"/>
+      <w:r>
+        <w:t>picture</w:t>
+      </w:r>
+      <w:proofErr w:type="spellEnd"/>
+      <w:r>
+        <w:t xml:space="preserve">) som tager en parameter som er billede i farve området RGB og spytter et skærpet billede ud i samme farveområde. </w:t>
+      </w:r>
+    </w:p>
+    <w:p>
+      <w:pPr>
+        <w:pStyle w:val="Overskrift2"/>
+      </w:pPr>
+      <w:r>
+        <w:t xml:space="preserve">2D fir filter </w:t>
+      </w:r>
+    </w:p>
+    <w:p>
+      <w:r>
+        <w:rPr>
+          <w:noProof/>
+          <w:lang w:eastAsia="da-DK"/>
+        </w:rPr>
+        <w:drawing>
+          <wp:inline distT="0" distB="0" distL="0" distR="0">
+            <wp:extent cx="3898900" cy="2924175"/>
+            <wp:effectExtent l="0" t="0" r="6350" b="9525"/>
+            <wp:docPr id="1" name="Billede 1"/>
+            <wp:cNvGraphicFramePr>
+              <a:graphicFrameLocks xmlns:a="http://schemas.openxmlformats.org/drawingml/2006/main" noChangeAspect="1"/>
+            </wp:cNvGraphicFramePr>
+            <a:graphic xmlns:a="http://schemas.openxmlformats.org/drawingml/2006/main">
+              <a:graphicData uri="http://schemas.openxmlformats.org/drawingml/2006/picture">
+                <pic:pic xmlns:pic="http://schemas.openxmlformats.org/drawingml/2006/picture">
+                  <pic:nvPicPr>
+                    <pic:cNvPr id="1" name="untitled.jpg"/>
+                    <pic:cNvPicPr/>
+                  </pic:nvPicPr>
+                  <pic:blipFill>
+                    <a:blip r:embed="rId7">
+                      <a:extLst>
+                        <a:ext uri="{28A0092B-C50C-407E-A947-70E740481C1C}">
+                          <a14:useLocalDpi xmlns:a14="http://schemas.microsoft.com/office/drawing/2010/main" val="0"/>
+                        </a:ext>
+                      </a:extLst>
+                    </a:blip>
+                    <a:stretch>
+                      <a:fillRect/>
+                    </a:stretch>
+                  </pic:blipFill>
+                  <pic:spPr>
+                    <a:xfrm>
+                      <a:off x="0" y="0"/>
+                      <a:ext cx="3899059" cy="2924294"/>
+                    </a:xfrm>
+                    <a:prstGeom prst="rect">
+                      <a:avLst/>
+                    </a:prstGeom>
+                  </pic:spPr>
+                </pic:pic>
+              </a:graphicData>
+            </a:graphic>
+          </wp:inline>
+        </w:drawing>
+      </w:r>
+    </w:p>
+    <w:p>
+      <w:pPr>
+        <w:pStyle w:val="Overskrift2"/>
+      </w:pPr>
+      <w:r>
+        <w:lastRenderedPageBreak/>
+        <w:t>Før skærpning</w:t>
+      </w:r>
+      <w:r>
+        <w:rPr>
+          <w:noProof/>
+          <w:lang w:eastAsia="da-DK"/>
+        </w:rPr>
+        <w:drawing>
+          <wp:inline distT="0" distB="0" distL="0" distR="0">
+            <wp:extent cx="6120130" cy="3681730"/>
+            <wp:effectExtent l="0" t="0" r="0" b="0"/>
+            <wp:docPr id="5" name="Billede 5"/>
+            <wp:cNvGraphicFramePr>
+              <a:graphicFrameLocks xmlns:a="http://schemas.openxmlformats.org/drawingml/2006/main" noChangeAspect="1"/>
+            </wp:cNvGraphicFramePr>
+            <a:graphic xmlns:a="http://schemas.openxmlformats.org/drawingml/2006/main">
+              <a:graphicData uri="http://schemas.openxmlformats.org/drawingml/2006/picture">
+                <pic:pic xmlns:pic="http://schemas.openxmlformats.org/drawingml/2006/picture">
+                  <pic:nvPicPr>
+                    <pic:cNvPr id="5" name="BeforeSharp.PNG"/>
+                    <pic:cNvPicPr/>
+                  </pic:nvPicPr>
+                  <pic:blipFill rotWithShape="1">
+                    <a:blip r:embed="rId8">
+                      <a:extLst>
+                        <a:ext uri="{28A0092B-C50C-407E-A947-70E740481C1C}">
+                          <a14:useLocalDpi xmlns:a14="http://schemas.microsoft.com/office/drawing/2010/main" val="0"/>
+                        </a:ext>
+                      </a:extLst>
+                    </a:blip>
+                    <a:srcRect t="9801"/>
+                    <a:stretch/>
+                  </pic:blipFill>
+                  <pic:spPr bwMode="auto">
+                    <a:xfrm>
+                      <a:off x="0" y="0"/>
+                      <a:ext cx="6120130" cy="3681730"/>
+                    </a:xfrm>
+                    <a:prstGeom prst="rect">
+                      <a:avLst/>
+                    </a:prstGeom>
+                    <a:ln>
+                      <a:noFill/>
+                    </a:ln>
+                    <a:extLst>
+                      <a:ext uri="{53640926-AAD7-44D8-BBD7-CCE9431645EC}">
+                        <a14:shadowObscured xmlns:a14="http://schemas.microsoft.com/office/drawing/2010/main"/>
+                      </a:ext>
+                    </a:extLst>
+                  </pic:spPr>
+                </pic:pic>
+              </a:graphicData>
+            </a:graphic>
+          </wp:inline>
+        </w:drawing>
+      </w:r>
+      <w:r>
+        <w:t>Efter skærpning</w:t>
+      </w:r>
+      <w:r>
+        <w:rPr>
+          <w:noProof/>
+          <w:lang w:eastAsia="da-DK"/>
+        </w:rPr>
+        <w:drawing>
+          <wp:inline distT="0" distB="0" distL="0" distR="0">
+            <wp:extent cx="6120130" cy="3719195"/>
+            <wp:effectExtent l="0" t="0" r="0" b="0"/>
+            <wp:docPr id="4" name="Billede 4"/>
+            <wp:cNvGraphicFramePr>
+              <a:graphicFrameLocks xmlns:a="http://schemas.openxmlformats.org/drawingml/2006/main" noChangeAspect="1"/>
+            </wp:cNvGraphicFramePr>
+            <a:graphic xmlns:a="http://schemas.openxmlformats.org/drawingml/2006/main">
+              <a:graphicData uri="http://schemas.openxmlformats.org/drawingml/2006/picture">
+                <pic:pic xmlns:pic="http://schemas.openxmlformats.org/drawingml/2006/picture">
+                  <pic:nvPicPr>
+                    <pic:cNvPr id="4" name="Sharp.PNG"/>
+                    <pic:cNvPicPr/>
+                  </pic:nvPicPr>
+                  <pic:blipFill rotWithShape="1">
+                    <a:blip r:embed="rId9">
+                      <a:extLst>
+                        <a:ext uri="{28A0092B-C50C-407E-A947-70E740481C1C}">
+                          <a14:useLocalDpi xmlns:a14="http://schemas.microsoft.com/office/drawing/2010/main" val="0"/>
+                        </a:ext>
+                      </a:extLst>
+                    </a:blip>
+                    <a:srcRect t="9081"/>
+                    <a:stretch/>
+                  </pic:blipFill>
+                  <pic:spPr bwMode="auto">
+                    <a:xfrm>
+                      <a:off x="0" y="0"/>
+                      <a:ext cx="6120130" cy="3719195"/>
+                    </a:xfrm>
+                    <a:prstGeom prst="rect">
+                      <a:avLst/>
+                    </a:prstGeom>
+                    <a:ln>
+                      <a:noFill/>
+                    </a:ln>
+                    <a:extLst>
+                      <a:ext uri="{53640926-AAD7-44D8-BBD7-CCE9431645EC}">
+                        <a14:shadowObscured xmlns:a14="http://schemas.microsoft.com/office/drawing/2010/main"/>
+                      </a:ext>
+                    </a:extLst>
+                  </pic:spPr>
+                </pic:pic>
+              </a:graphicData>
+            </a:graphic>
+          </wp:inline>
+        </w:drawing>
+      </w:r>
+    </w:p>
+    <w:p>
+      <w:pPr>
+        <w:pStyle w:val="Overskrift1"/>
+      </w:pPr>
+      <w:bookmarkStart w:id="6" w:name="_Toc468787076"/>
+    </w:p>
+    <w:p>
+      <w:pPr>
+        <w:pStyle w:val="Overskrift1"/>
+      </w:pPr>
+      <w:bookmarkStart w:id="7" w:name="_GoBack"/>
+      <w:bookmarkEnd w:id="7"/>
+      <w:proofErr w:type="spellStart"/>
+      <w:r>
+        <w:lastRenderedPageBreak/>
+        <w:t>Smooth</w:t>
+      </w:r>
+      <w:proofErr w:type="spellEnd"/>
+      <w:r>
+        <w:t xml:space="preserve">  m</w:t>
+      </w:r>
+      <w:r>
+        <w:t xml:space="preserve">ed </w:t>
+      </w:r>
+      <w:proofErr w:type="spellStart"/>
+      <w:r>
         <w:t>iir</w:t>
       </w:r>
-      <w:proofErr w:type="spellEnd"/>
-      <w:r>
-        <w:t xml:space="preserve"> filter på end det vi har brugt dem til i DSB indtil videre som har været med lyd </w:t>
-      </w:r>
-      <w:proofErr w:type="spellStart"/>
-      <w:r>
-        <w:t>processing</w:t>
-      </w:r>
-      <w:proofErr w:type="spellEnd"/>
-      <w:r>
-        <w:t xml:space="preserve">.  </w:t>
-      </w:r>
-    </w:p>
-    <w:p/>
-    <w:p/>
-    <w:p/>
-    <w:p/>
-    <w:p/>
-    <w:p/>
-    <w:p/>
-    <w:p/>
-    <w:p/>
-    <w:p/>
-    <w:p/>
-    <w:p/>
-    <w:p/>
-    <w:p/>
-    <w:p/>
-    <w:p/>
-    <w:p/>
-    <w:p/>
-    <w:p/>
-    <w:p/>
-    <w:p/>
-    <w:p/>
-    <w:p/>
-    <w:p/>
-    <w:p>
-      <w:pPr>
-        <w:pStyle w:val="Overskrift1"/>
-      </w:pPr>
-      <w:bookmarkStart w:id="2" w:name="_Toc468787070"/>
-      <w:r>
-        <w:t>Teori</w:t>
-      </w:r>
-      <w:bookmarkEnd w:id="2"/>
-    </w:p>
-    <w:p>
-      <w:r>
-        <w:t xml:space="preserve">Dette afsnit bliver der sat lys på metoderne </w:t>
-      </w:r>
-      <w:proofErr w:type="spellStart"/>
-      <w:r>
-        <w:t>Smooth</w:t>
-      </w:r>
-      <w:proofErr w:type="spellEnd"/>
-      <w:r>
-        <w:t xml:space="preserve"> og Sharp af et billede, og hvilket konsekvenser det har. Der vil også kort snakket om farve model RGB og YCBCR, da de bliver brugt til implementering af filterne.</w:t>
-      </w:r>
-    </w:p>
-    <w:p>
-      <w:pPr>
-        <w:pStyle w:val="Overskrift2"/>
-      </w:pPr>
-      <w:proofErr w:type="spellStart"/>
-      <w:r>
-        <w:t>Smooth</w:t>
-      </w:r>
-      <w:proofErr w:type="spellEnd"/>
-    </w:p>
-    <w:p/>
-    <w:p/>
-    <w:p>
-      <w:pPr>
-        <w:pStyle w:val="Overskrift2"/>
-      </w:pPr>
-      <w:bookmarkStart w:id="3" w:name="_Toc468787072"/>
-      <w:r>
-        <w:t>Sharp</w:t>
-      </w:r>
-      <w:bookmarkEnd w:id="3"/>
-      <w:r>
-        <w:t xml:space="preserve"> </w:t>
-      </w:r>
-    </w:p>
-    <w:p/>
-    <w:p>
-      <w:pPr>
-        <w:pStyle w:val="Overskrift2"/>
-      </w:pPr>
-      <w:bookmarkStart w:id="4" w:name="_Toc468787073"/>
-      <w:r>
-        <w:t>Farve model</w:t>
-      </w:r>
-      <w:bookmarkEnd w:id="4"/>
-    </w:p>
-    <w:p/>
-    <w:p/>
-    <w:p/>
-    <w:p/>
-    <w:p/>
-    <w:p/>
-    <w:p/>
-    <w:p/>
-    <w:p/>
-    <w:p/>
-    <w:p/>
-    <w:p/>
-    <w:p/>
-    <w:p/>
-    <w:p/>
-    <w:p/>
-    <w:p/>
-    <w:p/>
-    <w:p/>
-    <w:p/>
-    <w:p/>
-    <w:p/>
-    <w:p>
-      <w:pPr>
-        <w:pStyle w:val="Overskrift1"/>
-      </w:pPr>
-      <w:bookmarkStart w:id="5" w:name="_Toc468787074"/>
-      <w:proofErr w:type="spellStart"/>
-      <w:r>
-        <w:t>Smooth</w:t>
-      </w:r>
-      <w:proofErr w:type="spellEnd"/>
-      <w:r>
-        <w:t xml:space="preserve"> </w:t>
-      </w:r>
-      <w:r>
-        <w:t>med fir</w:t>
-      </w:r>
-      <w:bookmarkEnd w:id="5"/>
-    </w:p>
-    <w:p/>
-    <w:p/>
-    <w:p>
-      <w:pPr>
-        <w:pStyle w:val="Overskrift1"/>
-      </w:pPr>
-      <w:bookmarkStart w:id="6" w:name="_Toc468787075"/>
-      <w:r>
-        <w:t>Skærping med fir</w:t>
-      </w:r>
       <w:bookmarkEnd w:id="6"/>
-    </w:p>
-    <w:p/>
-    <w:p>
-      <w:pPr>
-        <w:pStyle w:val="Overskrift1"/>
-      </w:pPr>
-      <w:bookmarkStart w:id="7" w:name="_Toc468787076"/>
-      <w:proofErr w:type="spellStart"/>
-      <w:r>
-        <w:t>Smooth</w:t>
-      </w:r>
-      <w:proofErr w:type="spellEnd"/>
-      <w:r>
-        <w:t xml:space="preserve">  m</w:t>
-      </w:r>
-      <w:r>
-        <w:t xml:space="preserve">ed </w:t>
-      </w:r>
-      <w:proofErr w:type="spellStart"/>
-      <w:r>
-        <w:t>iir</w:t>
-      </w:r>
-      <w:bookmarkEnd w:id="7"/>
       <w:proofErr w:type="spellEnd"/>
       <w:r>
         <w:t xml:space="preserve"> </w:t>
@@ -1471,7 +1801,7 @@
     <w:p/>
     <w:p/>
     <w:sectPr>
-      <w:footerReference w:type="default" r:id="rId7"/>
+      <w:footerReference w:type="default" r:id="rId10"/>
       <w:pgSz w:w="11906" w:h="16838"/>
       <w:pgMar w:top="1701" w:right="1134" w:bottom="1701" w:left="1134" w:header="708" w:footer="708" w:gutter="0"/>
       <w:pgNumType w:start="0"/>
@@ -1518,6 +1848,7 @@
         <w:docPartUnique/>
       </w:docPartObj>
     </w:sdtPr>
+    <w:sdtEndPr/>
     <w:sdtContent>
       <w:p>
         <w:pPr>
@@ -1537,7 +1868,7 @@
           <w:rPr>
             <w:noProof/>
           </w:rPr>
-          <w:t>4</w:t>
+          <w:t>6</w:t>
         </w:r>
         <w:r>
           <w:fldChar w:fldCharType="end"/>
@@ -2448,7 +2779,7 @@
 </file>
 
 <file path=customXml/itemProps1.xml><?xml version="1.0" encoding="utf-8"?>
-<ds:datastoreItem xmlns:ds="http://schemas.openxmlformats.org/officeDocument/2006/customXml" ds:itemID="{013F4E29-68C9-4EEC-BB32-100DA7E203CA}">
+<ds:datastoreItem xmlns:ds="http://schemas.openxmlformats.org/officeDocument/2006/customXml" ds:itemID="{D0F3D606-083F-4DBC-9170-C73EEB07CCC8}">
   <ds:schemaRefs>
     <ds:schemaRef ds:uri="http://schemas.openxmlformats.org/officeDocument/2006/bibliography"/>
   </ds:schemaRefs>

</xml_diff>